<commit_message>
Declaring a global variable
For this change i have found that i need another global variable which is 'using System.IO;' this is so it will allow me to change further aspects in my code such as strings.
</commit_message>
<xml_diff>
--- a/Bucklandg2010126 Ass2.docx
+++ b/Bucklandg2010126 Ass2.docx
@@ -22,7 +22,7 @@
         <mc:AlternateContent>
           <mc:Choice Requires="wps">
             <w:drawing>
-              <wp:anchor distT="0" distB="0" distL="114300" distR="114300" simplePos="0" relativeHeight="251661312" behindDoc="0" locked="0" layoutInCell="1" allowOverlap="1">
+              <wp:anchor distT="0" distB="0" distL="114300" distR="114300" simplePos="0" relativeHeight="251661312" behindDoc="0" locked="0" layoutInCell="1" allowOverlap="1" wp14:anchorId="7886781F" wp14:editId="59BB2F00">
                 <wp:simplePos x="0" y="0"/>
                 <wp:positionH relativeFrom="column">
                   <wp:posOffset>4591050</wp:posOffset>
@@ -254,26 +254,26 @@
           <w:lang w:eastAsia="en-GB"/>
         </w:rPr>
         <w:drawing>
-          <wp:anchor distT="0" distB="0" distL="114300" distR="114300" simplePos="0" relativeHeight="251658240" behindDoc="1" locked="0" layoutInCell="1" allowOverlap="1" wp14:anchorId="4F3436BE" wp14:editId="2124FB0E">
+          <wp:anchor distT="0" distB="0" distL="114300" distR="114300" simplePos="0" relativeHeight="251662336" behindDoc="1" locked="0" layoutInCell="1" allowOverlap="1" wp14:anchorId="40E6B2ED" wp14:editId="6D6B10B3">
             <wp:simplePos x="0" y="0"/>
             <wp:positionH relativeFrom="column">
-              <wp:posOffset>-504825</wp:posOffset>
+              <wp:posOffset>3095625</wp:posOffset>
             </wp:positionH>
             <wp:positionV relativeFrom="paragraph">
-              <wp:posOffset>80010</wp:posOffset>
+              <wp:posOffset>80645</wp:posOffset>
             </wp:positionV>
-            <wp:extent cx="2266950" cy="3032125"/>
-            <wp:effectExtent l="0" t="0" r="0" b="0"/>
+            <wp:extent cx="1733550" cy="1421765"/>
+            <wp:effectExtent l="0" t="0" r="0" b="6985"/>
             <wp:wrapTight wrapText="bothSides">
               <wp:wrapPolygon edited="0">
                 <wp:start x="0" y="0"/>
-                <wp:lineTo x="0" y="21442"/>
-                <wp:lineTo x="21418" y="21442"/>
-                <wp:lineTo x="21418" y="0"/>
+                <wp:lineTo x="0" y="21417"/>
+                <wp:lineTo x="21363" y="21417"/>
+                <wp:lineTo x="21363" y="0"/>
                 <wp:lineTo x="0" y="0"/>
               </wp:wrapPolygon>
             </wp:wrapTight>
-            <wp:docPr id="1" name="Picture 1"/>
+            <wp:docPr id="5" name="Picture 5"/>
             <wp:cNvGraphicFramePr>
               <a:graphicFrameLocks xmlns:a="http://schemas.openxmlformats.org/drawingml/2006/main" noChangeAspect="1"/>
             </wp:cNvGraphicFramePr>
@@ -292,13 +292,165 @@
                         </a:ext>
                       </a:extLst>
                     </a:blip>
+                    <a:srcRect l="50853" t="9575" r="37605" b="60106"/>
+                    <a:stretch/>
+                  </pic:blipFill>
+                  <pic:spPr bwMode="auto">
+                    <a:xfrm>
+                      <a:off x="0" y="0"/>
+                      <a:ext cx="1733550" cy="1421765"/>
+                    </a:xfrm>
+                    <a:prstGeom prst="rect">
+                      <a:avLst/>
+                    </a:prstGeom>
+                    <a:ln>
+                      <a:noFill/>
+                    </a:ln>
+                    <a:extLst>
+                      <a:ext uri="{53640926-AAD7-44D8-BBD7-CCE9431645EC}">
+                        <a14:shadowObscured xmlns:a14="http://schemas.microsoft.com/office/drawing/2010/main"/>
+                      </a:ext>
+                    </a:extLst>
+                  </pic:spPr>
+                </pic:pic>
+              </a:graphicData>
+            </a:graphic>
+            <wp14:sizeRelH relativeFrom="page">
+              <wp14:pctWidth>0</wp14:pctWidth>
+            </wp14:sizeRelH>
+            <wp14:sizeRelV relativeFrom="page">
+              <wp14:pctHeight>0</wp14:pctHeight>
+            </wp14:sizeRelV>
+          </wp:anchor>
+        </w:drawing>
+      </w:r>
+      <w:r>
+        <w:rPr>
+          <w:noProof/>
+          <w:lang w:eastAsia="en-GB"/>
+        </w:rPr>
+        <w:drawing>
+          <wp:anchor distT="0" distB="0" distL="114300" distR="114300" simplePos="0" relativeHeight="251658240" behindDoc="1" locked="0" layoutInCell="1" allowOverlap="1" wp14:anchorId="360859C9" wp14:editId="79693D12">
+            <wp:simplePos x="0" y="0"/>
+            <wp:positionH relativeFrom="column">
+              <wp:posOffset>-715010</wp:posOffset>
+            </wp:positionH>
+            <wp:positionV relativeFrom="paragraph">
+              <wp:posOffset>51435</wp:posOffset>
+            </wp:positionV>
+            <wp:extent cx="1609725" cy="2152015"/>
+            <wp:effectExtent l="0" t="0" r="9525" b="635"/>
+            <wp:wrapTight wrapText="bothSides">
+              <wp:wrapPolygon edited="0">
+                <wp:start x="0" y="0"/>
+                <wp:lineTo x="0" y="21415"/>
+                <wp:lineTo x="21472" y="21415"/>
+                <wp:lineTo x="21472" y="0"/>
+                <wp:lineTo x="0" y="0"/>
+              </wp:wrapPolygon>
+            </wp:wrapTight>
+            <wp:docPr id="1" name="Picture 1"/>
+            <wp:cNvGraphicFramePr>
+              <a:graphicFrameLocks xmlns:a="http://schemas.openxmlformats.org/drawingml/2006/main" noChangeAspect="1"/>
+            </wp:cNvGraphicFramePr>
+            <a:graphic xmlns:a="http://schemas.openxmlformats.org/drawingml/2006/main">
+              <a:graphicData uri="http://schemas.openxmlformats.org/drawingml/2006/picture">
+                <pic:pic xmlns:pic="http://schemas.openxmlformats.org/drawingml/2006/picture">
+                  <pic:nvPicPr>
+                    <pic:cNvPr id="0" name=""/>
+                    <pic:cNvPicPr/>
+                  </pic:nvPicPr>
+                  <pic:blipFill rotWithShape="1">
+                    <a:blip r:embed="rId6" cstate="print">
+                      <a:extLst>
+                        <a:ext uri="{28A0092B-C50C-407E-A947-70E740481C1C}">
+                          <a14:useLocalDpi xmlns:a14="http://schemas.microsoft.com/office/drawing/2010/main" val="0"/>
+                        </a:ext>
+                      </a:extLst>
+                    </a:blip>
                     <a:srcRect l="1831" t="10947" r="73040" b="29290"/>
                     <a:stretch/>
                   </pic:blipFill>
                   <pic:spPr bwMode="auto">
                     <a:xfrm>
                       <a:off x="0" y="0"/>
-                      <a:ext cx="2266950" cy="3032125"/>
+                      <a:ext cx="1609725" cy="2152015"/>
+                    </a:xfrm>
+                    <a:prstGeom prst="rect">
+                      <a:avLst/>
+                    </a:prstGeom>
+                    <a:ln>
+                      <a:noFill/>
+                    </a:ln>
+                    <a:extLst>
+                      <a:ext uri="{53640926-AAD7-44D8-BBD7-CCE9431645EC}">
+                        <a14:shadowObscured xmlns:a14="http://schemas.microsoft.com/office/drawing/2010/main"/>
+                      </a:ext>
+                    </a:extLst>
+                  </pic:spPr>
+                </pic:pic>
+              </a:graphicData>
+            </a:graphic>
+            <wp14:sizeRelH relativeFrom="page">
+              <wp14:pctWidth>0</wp14:pctWidth>
+            </wp14:sizeRelH>
+            <wp14:sizeRelV relativeFrom="page">
+              <wp14:pctHeight>0</wp14:pctHeight>
+            </wp14:sizeRelV>
+          </wp:anchor>
+        </w:drawing>
+      </w:r>
+      <w:r>
+        <w:rPr>
+          <w:noProof/>
+          <w:lang w:eastAsia="en-GB"/>
+        </w:rPr>
+        <w:drawing>
+          <wp:anchor distT="0" distB="0" distL="114300" distR="114300" simplePos="0" relativeHeight="251659264" behindDoc="1" locked="0" layoutInCell="1" allowOverlap="1" wp14:anchorId="5558DF90" wp14:editId="4D857340">
+            <wp:simplePos x="0" y="0"/>
+            <wp:positionH relativeFrom="column">
+              <wp:posOffset>990600</wp:posOffset>
+            </wp:positionH>
+            <wp:positionV relativeFrom="paragraph">
+              <wp:posOffset>80645</wp:posOffset>
+            </wp:positionV>
+            <wp:extent cx="1990725" cy="1268095"/>
+            <wp:effectExtent l="0" t="0" r="9525" b="8255"/>
+            <wp:wrapTight wrapText="bothSides">
+              <wp:wrapPolygon edited="0">
+                <wp:start x="0" y="0"/>
+                <wp:lineTo x="0" y="21416"/>
+                <wp:lineTo x="21497" y="21416"/>
+                <wp:lineTo x="21497" y="0"/>
+                <wp:lineTo x="0" y="0"/>
+              </wp:wrapPolygon>
+            </wp:wrapTight>
+            <wp:docPr id="2" name="Picture 2"/>
+            <wp:cNvGraphicFramePr>
+              <a:graphicFrameLocks xmlns:a="http://schemas.openxmlformats.org/drawingml/2006/main" noChangeAspect="1"/>
+            </wp:cNvGraphicFramePr>
+            <a:graphic xmlns:a="http://schemas.openxmlformats.org/drawingml/2006/main">
+              <a:graphicData uri="http://schemas.openxmlformats.org/drawingml/2006/picture">
+                <pic:pic xmlns:pic="http://schemas.openxmlformats.org/drawingml/2006/picture">
+                  <pic:nvPicPr>
+                    <pic:cNvPr id="0" name=""/>
+                    <pic:cNvPicPr/>
+                  </pic:nvPicPr>
+                  <pic:blipFill rotWithShape="1">
+                    <a:blip r:embed="rId7" cstate="print">
+                      <a:extLst>
+                        <a:ext uri="{28A0092B-C50C-407E-A947-70E740481C1C}">
+                          <a14:useLocalDpi xmlns:a14="http://schemas.microsoft.com/office/drawing/2010/main" val="0"/>
+                        </a:ext>
+                      </a:extLst>
+                    </a:blip>
+                    <a:srcRect l="1664" t="10060" r="68048" b="55621"/>
+                    <a:stretch/>
+                  </pic:blipFill>
+                  <pic:spPr bwMode="auto">
+                    <a:xfrm>
+                      <a:off x="0" y="0"/>
+                      <a:ext cx="1990725" cy="1268095"/>
                     </a:xfrm>
                     <a:prstGeom prst="rect">
                       <a:avLst/>
@@ -333,159 +485,217 @@
           <w:szCs w:val="32"/>
         </w:rPr>
       </w:pPr>
-      <w:bookmarkStart w:id="0" w:name="_GoBack"/>
-      <w:bookmarkEnd w:id="0"/>
       <w:r>
         <w:rPr>
           <w:noProof/>
-          <w:lang w:eastAsia="en-GB"/>
         </w:rPr>
-        <w:drawing>
-          <wp:anchor distT="0" distB="0" distL="114300" distR="114300" simplePos="0" relativeHeight="251660288" behindDoc="1" locked="0" layoutInCell="1" allowOverlap="1" wp14:anchorId="1E59DC56" wp14:editId="78668C88">
-            <wp:simplePos x="0" y="0"/>
-            <wp:positionH relativeFrom="column">
-              <wp:posOffset>-2618740</wp:posOffset>
-            </wp:positionH>
-            <wp:positionV relativeFrom="paragraph">
-              <wp:posOffset>4676140</wp:posOffset>
-            </wp:positionV>
-            <wp:extent cx="3228975" cy="2854960"/>
-            <wp:effectExtent l="0" t="0" r="9525" b="2540"/>
-            <wp:wrapTight wrapText="bothSides">
-              <wp:wrapPolygon edited="0">
-                <wp:start x="0" y="0"/>
-                <wp:lineTo x="0" y="21475"/>
-                <wp:lineTo x="21536" y="21475"/>
-                <wp:lineTo x="21536" y="0"/>
-                <wp:lineTo x="0" y="0"/>
-              </wp:wrapPolygon>
-            </wp:wrapTight>
-            <wp:docPr id="3" name="Picture 3"/>
-            <wp:cNvGraphicFramePr>
-              <a:graphicFrameLocks xmlns:a="http://schemas.openxmlformats.org/drawingml/2006/main" noChangeAspect="1"/>
-            </wp:cNvGraphicFramePr>
-            <a:graphic xmlns:a="http://schemas.openxmlformats.org/drawingml/2006/main">
-              <a:graphicData uri="http://schemas.openxmlformats.org/drawingml/2006/picture">
-                <pic:pic xmlns:pic="http://schemas.openxmlformats.org/drawingml/2006/picture">
-                  <pic:nvPicPr>
-                    <pic:cNvPr id="0" name=""/>
-                    <pic:cNvPicPr/>
-                  </pic:nvPicPr>
-                  <pic:blipFill rotWithShape="1">
-                    <a:blip r:embed="rId6" cstate="print">
-                      <a:extLst>
-                        <a:ext uri="{28A0092B-C50C-407E-A947-70E740481C1C}">
-                          <a14:useLocalDpi xmlns:a14="http://schemas.microsoft.com/office/drawing/2010/main" val="0"/>
-                        </a:ext>
-                      </a:extLst>
-                    </a:blip>
-                    <a:srcRect l="1332" t="9763" r="74206" b="51775"/>
-                    <a:stretch/>
-                  </pic:blipFill>
-                  <pic:spPr bwMode="auto">
-                    <a:xfrm>
-                      <a:off x="0" y="0"/>
-                      <a:ext cx="3228975" cy="2854960"/>
-                    </a:xfrm>
-                    <a:prstGeom prst="rect">
-                      <a:avLst/>
-                    </a:prstGeom>
-                    <a:ln>
-                      <a:noFill/>
-                    </a:ln>
-                    <a:extLst>
-                      <a:ext uri="{53640926-AAD7-44D8-BBD7-CCE9431645EC}">
-                        <a14:shadowObscured xmlns:a14="http://schemas.microsoft.com/office/drawing/2010/main"/>
-                      </a:ext>
-                    </a:extLst>
-                  </pic:spPr>
-                </pic:pic>
-              </a:graphicData>
-            </a:graphic>
-            <wp14:sizeRelH relativeFrom="page">
-              <wp14:pctWidth>0</wp14:pctWidth>
-            </wp14:sizeRelH>
-            <wp14:sizeRelV relativeFrom="page">
-              <wp14:pctHeight>0</wp14:pctHeight>
-            </wp14:sizeRelV>
-          </wp:anchor>
-        </w:drawing>
+        <mc:AlternateContent>
+          <mc:Choice Requires="wps">
+            <w:drawing>
+              <wp:anchor distT="0" distB="0" distL="114300" distR="114300" simplePos="0" relativeHeight="251666432" behindDoc="0" locked="0" layoutInCell="1" allowOverlap="1" wp14:anchorId="1240E7C0" wp14:editId="5F076E44">
+                <wp:simplePos x="0" y="0"/>
+                <wp:positionH relativeFrom="column">
+                  <wp:posOffset>-4886325</wp:posOffset>
+                </wp:positionH>
+                <wp:positionV relativeFrom="paragraph">
+                  <wp:posOffset>2409190</wp:posOffset>
+                </wp:positionV>
+                <wp:extent cx="5314950" cy="314325"/>
+                <wp:effectExtent l="0" t="0" r="0" b="0"/>
+                <wp:wrapSquare wrapText="bothSides"/>
+                <wp:docPr id="7" name="Text Box 7"/>
+                <wp:cNvGraphicFramePr/>
+                <a:graphic xmlns:a="http://schemas.openxmlformats.org/drawingml/2006/main">
+                  <a:graphicData uri="http://schemas.microsoft.com/office/word/2010/wordprocessingShape">
+                    <wps:wsp>
+                      <wps:cNvSpPr txBox="1"/>
+                      <wps:spPr>
+                        <a:xfrm>
+                          <a:off x="0" y="0"/>
+                          <a:ext cx="5314950" cy="314325"/>
+                        </a:xfrm>
+                        <a:prstGeom prst="rect">
+                          <a:avLst/>
+                        </a:prstGeom>
+                        <a:noFill/>
+                        <a:ln w="6350">
+                          <a:noFill/>
+                        </a:ln>
+                        <a:effectLst/>
+                      </wps:spPr>
+                      <wps:txbx>
+                        <w:txbxContent>
+                          <w:p>
+                            <w:pPr>
+                              <w:jc w:val="center"/>
+                              <w:rPr>
+                                <w:b/>
+                                <w:szCs w:val="32"/>
+                              </w:rPr>
+                            </w:pPr>
+                            <w:bookmarkStart w:id="0" w:name="_GoBack"/>
+                            <w:r>
+                              <w:rPr>
+                                <w:b/>
+                                <w:szCs w:val="32"/>
+                              </w:rPr>
+                              <w:t>The final working interface</w:t>
+                            </w:r>
+                            <w:bookmarkEnd w:id="0"/>
+                          </w:p>
+                        </w:txbxContent>
+                      </wps:txbx>
+                      <wps:bodyPr rot="0" spcFirstLastPara="0" vertOverflow="overflow" horzOverflow="overflow" vert="horz" wrap="square" lIns="91440" tIns="45720" rIns="91440" bIns="45720" numCol="1" spcCol="0" rtlCol="0" fromWordArt="0" anchor="t" anchorCtr="0" forceAA="0" compatLnSpc="1">
+                        <a:prstTxWarp prst="textNoShape">
+                          <a:avLst/>
+                        </a:prstTxWarp>
+                        <a:noAutofit/>
+                      </wps:bodyPr>
+                    </wps:wsp>
+                  </a:graphicData>
+                </a:graphic>
+                <wp14:sizeRelH relativeFrom="margin">
+                  <wp14:pctWidth>0</wp14:pctWidth>
+                </wp14:sizeRelH>
+                <wp14:sizeRelV relativeFrom="margin">
+                  <wp14:pctHeight>0</wp14:pctHeight>
+                </wp14:sizeRelV>
+              </wp:anchor>
+            </w:drawing>
+          </mc:Choice>
+          <mc:Fallback>
+            <w:pict>
+              <v:shape id="Text Box 7" o:spid="_x0000_s1027" type="#_x0000_t202" style="position:absolute;margin-left:-384.75pt;margin-top:189.7pt;width:418.5pt;height:24.75pt;z-index:251666432;visibility:visible;mso-wrap-style:square;mso-width-percent:0;mso-height-percent:0;mso-wrap-distance-left:9pt;mso-wrap-distance-top:0;mso-wrap-distance-right:9pt;mso-wrap-distance-bottom:0;mso-position-horizontal:absolute;mso-position-horizontal-relative:text;mso-position-vertical:absolute;mso-position-vertical-relative:text;mso-width-percent:0;mso-height-percent:0;mso-width-relative:margin;mso-height-relative:margin;v-text-anchor:top" o:gfxdata="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" filled="f" stroked="f" strokeweight=".5pt">
+                <v:fill o:detectmouseclick="t"/>
+                <v:textbox>
+                  <w:txbxContent>
+                    <w:p>
+                      <w:pPr>
+                        <w:jc w:val="center"/>
+                        <w:rPr>
+                          <w:b/>
+                          <w:szCs w:val="32"/>
+                        </w:rPr>
+                      </w:pPr>
+                      <w:bookmarkStart w:id="1" w:name="_GoBack"/>
+                      <w:r>
+                        <w:rPr>
+                          <w:b/>
+                          <w:szCs w:val="32"/>
+                        </w:rPr>
+                        <w:t>The final working interface</w:t>
+                      </w:r>
+                      <w:bookmarkEnd w:id="1"/>
+                    </w:p>
+                  </w:txbxContent>
+                </v:textbox>
+                <w10:wrap type="square"/>
+              </v:shape>
+            </w:pict>
+          </mc:Fallback>
+        </mc:AlternateContent>
       </w:r>
       <w:r>
         <w:rPr>
           <w:noProof/>
-          <w:lang w:eastAsia="en-GB"/>
         </w:rPr>
-        <w:drawing>
-          <wp:anchor distT="0" distB="0" distL="114300" distR="114300" simplePos="0" relativeHeight="251659264" behindDoc="1" locked="0" layoutInCell="1" allowOverlap="1" wp14:anchorId="705C7464" wp14:editId="25EA08A1">
-            <wp:simplePos x="0" y="0"/>
-            <wp:positionH relativeFrom="column">
-              <wp:posOffset>-2361565</wp:posOffset>
-            </wp:positionH>
-            <wp:positionV relativeFrom="paragraph">
-              <wp:posOffset>2770505</wp:posOffset>
-            </wp:positionV>
-            <wp:extent cx="2724150" cy="1736090"/>
-            <wp:effectExtent l="0" t="0" r="0" b="0"/>
-            <wp:wrapTight wrapText="bothSides">
-              <wp:wrapPolygon edited="0">
-                <wp:start x="0" y="0"/>
-                <wp:lineTo x="0" y="21331"/>
-                <wp:lineTo x="21449" y="21331"/>
-                <wp:lineTo x="21449" y="0"/>
-                <wp:lineTo x="0" y="0"/>
-              </wp:wrapPolygon>
-            </wp:wrapTight>
-            <wp:docPr id="2" name="Picture 2"/>
-            <wp:cNvGraphicFramePr>
-              <a:graphicFrameLocks xmlns:a="http://schemas.openxmlformats.org/drawingml/2006/main" noChangeAspect="1"/>
-            </wp:cNvGraphicFramePr>
-            <a:graphic xmlns:a="http://schemas.openxmlformats.org/drawingml/2006/main">
-              <a:graphicData uri="http://schemas.openxmlformats.org/drawingml/2006/picture">
-                <pic:pic xmlns:pic="http://schemas.openxmlformats.org/drawingml/2006/picture">
-                  <pic:nvPicPr>
-                    <pic:cNvPr id="0" name=""/>
-                    <pic:cNvPicPr/>
-                  </pic:nvPicPr>
-                  <pic:blipFill rotWithShape="1">
-                    <a:blip r:embed="rId7" cstate="print">
-                      <a:extLst>
-                        <a:ext uri="{28A0092B-C50C-407E-A947-70E740481C1C}">
-                          <a14:useLocalDpi xmlns:a14="http://schemas.microsoft.com/office/drawing/2010/main" val="0"/>
-                        </a:ext>
-                      </a:extLst>
-                    </a:blip>
-                    <a:srcRect l="1664" t="10060" r="68048" b="55621"/>
-                    <a:stretch/>
-                  </pic:blipFill>
-                  <pic:spPr bwMode="auto">
-                    <a:xfrm>
-                      <a:off x="0" y="0"/>
-                      <a:ext cx="2724150" cy="1736090"/>
-                    </a:xfrm>
-                    <a:prstGeom prst="rect">
-                      <a:avLst/>
-                    </a:prstGeom>
-                    <a:ln>
-                      <a:noFill/>
-                    </a:ln>
-                    <a:extLst>
-                      <a:ext uri="{53640926-AAD7-44D8-BBD7-CCE9431645EC}">
-                        <a14:shadowObscured xmlns:a14="http://schemas.microsoft.com/office/drawing/2010/main"/>
-                      </a:ext>
-                    </a:extLst>
-                  </pic:spPr>
-                </pic:pic>
-              </a:graphicData>
-            </a:graphic>
-            <wp14:sizeRelH relativeFrom="page">
-              <wp14:pctWidth>0</wp14:pctWidth>
-            </wp14:sizeRelH>
-            <wp14:sizeRelV relativeFrom="page">
-              <wp14:pctHeight>0</wp14:pctHeight>
-            </wp14:sizeRelV>
-          </wp:anchor>
-        </w:drawing>
+        <mc:AlternateContent>
+          <mc:Choice Requires="wps">
+            <w:drawing>
+              <wp:anchor distT="0" distB="0" distL="114300" distR="114300" simplePos="0" relativeHeight="251664384" behindDoc="0" locked="0" layoutInCell="1" allowOverlap="1" wp14:anchorId="1EADCFDD" wp14:editId="0D0C05D0">
+                <wp:simplePos x="0" y="0"/>
+                <wp:positionH relativeFrom="column">
+                  <wp:posOffset>-4057650</wp:posOffset>
+                </wp:positionH>
+                <wp:positionV relativeFrom="paragraph">
+                  <wp:posOffset>1218565</wp:posOffset>
+                </wp:positionV>
+                <wp:extent cx="5314950" cy="800100"/>
+                <wp:effectExtent l="0" t="0" r="0" b="0"/>
+                <wp:wrapSquare wrapText="bothSides"/>
+                <wp:docPr id="6" name="Text Box 6"/>
+                <wp:cNvGraphicFramePr/>
+                <a:graphic xmlns:a="http://schemas.openxmlformats.org/drawingml/2006/main">
+                  <a:graphicData uri="http://schemas.microsoft.com/office/word/2010/wordprocessingShape">
+                    <wps:wsp>
+                      <wps:cNvSpPr txBox="1"/>
+                      <wps:spPr>
+                        <a:xfrm>
+                          <a:off x="0" y="0"/>
+                          <a:ext cx="5314950" cy="800100"/>
+                        </a:xfrm>
+                        <a:prstGeom prst="rect">
+                          <a:avLst/>
+                        </a:prstGeom>
+                        <a:noFill/>
+                        <a:ln w="6350">
+                          <a:noFill/>
+                        </a:ln>
+                        <a:effectLst/>
+                      </wps:spPr>
+                      <wps:txbx>
+                        <w:txbxContent>
+                          <w:p>
+                            <w:pPr>
+                              <w:jc w:val="center"/>
+                              <w:rPr>
+                                <w:szCs w:val="32"/>
+                              </w:rPr>
+                            </w:pPr>
+                            <w:r>
+                              <w:rPr>
+                                <w:szCs w:val="32"/>
+                              </w:rPr>
+                              <w:t>These are all the interfaces that I have created for my 'Juke Box' assignment I have changed the background image from the original interface.</w:t>
+                            </w:r>
+                          </w:p>
+                        </w:txbxContent>
+                      </wps:txbx>
+                      <wps:bodyPr rot="0" spcFirstLastPara="0" vertOverflow="overflow" horzOverflow="overflow" vert="horz" wrap="square" lIns="91440" tIns="45720" rIns="91440" bIns="45720" numCol="1" spcCol="0" rtlCol="0" fromWordArt="0" anchor="t" anchorCtr="0" forceAA="0" compatLnSpc="1">
+                        <a:prstTxWarp prst="textNoShape">
+                          <a:avLst/>
+                        </a:prstTxWarp>
+                        <a:noAutofit/>
+                      </wps:bodyPr>
+                    </wps:wsp>
+                  </a:graphicData>
+                </a:graphic>
+                <wp14:sizeRelH relativeFrom="margin">
+                  <wp14:pctWidth>0</wp14:pctWidth>
+                </wp14:sizeRelH>
+                <wp14:sizeRelV relativeFrom="margin">
+                  <wp14:pctHeight>0</wp14:pctHeight>
+                </wp14:sizeRelV>
+              </wp:anchor>
+            </w:drawing>
+          </mc:Choice>
+          <mc:Fallback>
+            <w:pict>
+              <v:shape id="Text Box 6" o:spid="_x0000_s1028" type="#_x0000_t202" style="position:absolute;margin-left:-319.5pt;margin-top:95.95pt;width:418.5pt;height:63pt;z-index:251664384;visibility:visible;mso-wrap-style:square;mso-width-percent:0;mso-height-percent:0;mso-wrap-distance-left:9pt;mso-wrap-distance-top:0;mso-wrap-distance-right:9pt;mso-wrap-distance-bottom:0;mso-position-horizontal:absolute;mso-position-horizontal-relative:text;mso-position-vertical:absolute;mso-position-vertical-relative:text;mso-width-percent:0;mso-height-percent:0;mso-width-relative:margin;mso-height-relative:margin;v-text-anchor:top" o:gfxdata="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" filled="f" stroked="f" strokeweight=".5pt">
+                <v:fill o:detectmouseclick="t"/>
+                <v:textbox>
+                  <w:txbxContent>
+                    <w:p>
+                      <w:pPr>
+                        <w:jc w:val="center"/>
+                        <w:rPr>
+                          <w:szCs w:val="32"/>
+                        </w:rPr>
+                      </w:pPr>
+                      <w:r>
+                        <w:rPr>
+                          <w:szCs w:val="32"/>
+                        </w:rPr>
+                        <w:t>These are all the interfaces that I have created for my 'Juke Box' assignment I have changed the background image from the original interface.</w:t>
+                      </w:r>
+                    </w:p>
+                  </w:txbxContent>
+                </v:textbox>
+                <w10:wrap type="square"/>
+              </v:shape>
+            </w:pict>
+          </mc:Fallback>
+        </mc:AlternateContent>
       </w:r>
     </w:p>
     <w:sectPr>

</xml_diff>